<commit_message>
Actualización de Documento 1.2
</commit_message>
<xml_diff>
--- a/Documentos/Documento1.2.docx
+++ b/Documentos/Documento1.2.docx
@@ -183,6 +183,7 @@
       <w:r>
         <w:rPr>
           <w:noProof/>
+          <w:lang w:val="en-US"/>
         </w:rPr>
         <w:drawing>
           <wp:anchor distT="0" distB="0" distL="114300" distR="114300" simplePos="0" relativeHeight="251659264" behindDoc="1" locked="0" layoutInCell="1" allowOverlap="1" wp14:anchorId="4125702B" wp14:editId="6365A7AC">
@@ -5972,19 +5973,7 @@
           <w:lang w:val="es-ES"/>
         </w:rPr>
         <w:lastRenderedPageBreak/>
-        <w:t xml:space="preserve">obsoletos y que no cuenta con la tecnología necesaria para atender las necesidades la población de una manera rápida, precisa y eficiente. Por cada solicitud de información y/o procedimiento de revisión se crea un expediente que se realiza en hojas de papel convencionales que en la mayoría de los casos ocupa espacios en las oficinas, con el riesgo que con lleva la fragilidad del papel y </w:t>
-      </w:r>
-      <w:r>
-        <w:rPr>
-          <w:lang w:val="es-ES"/>
-        </w:rPr>
-        <w:t>posibles extravíos</w:t>
-      </w:r>
-      <w:r>
-        <w:rPr>
-          <w:lang w:val="es-ES"/>
-        </w:rPr>
-        <w:t xml:space="preserve"> de documentos, ocasionando a que a la fecha exista rezago en tiempo y respuesta en la de solicitud de información y procedimientos de revisión que son llevados a cabo de manera importante por esta institución.</w:t>
+        <w:t>obsoletos y que no cuenta con la tecnología necesaria para atender las necesidades la población de una manera rápida, precisa y eficiente. Por cada solicitud de información y/o procedimiento de revisión se crea un expediente que se realiza en hojas de papel convencionales que en la mayoría de los casos ocupa espacios en las oficinas, con el riesgo que con lleva la fragilidad del papel y posibles extravíos de documentos, ocasionando a que a la fecha exista rezago en tiempo y respuesta en la de solicitud de información y procedimientos de revisión que son llevados a cabo de manera importante por esta institución.</w:t>
       </w:r>
     </w:p>
     <w:p>
@@ -6510,7 +6499,19 @@
         <w:rPr>
           <w:lang w:val="es-ES"/>
         </w:rPr>
-        <w:t xml:space="preserve"> la Ley, en donde la ciudadanía podrá tener acceso a información referente al marco regulatorio, de los costos operativos, a documentos del marco programático y  presupuestal, sobre la rendición de cuentas, la evaluación  de  resultados  y  estadí</w:t>
+        <w:t xml:space="preserve"> la Ley, en donde la ciudadanía podrá tener acceso a información referente al marco regulatorio, de los costos operativos, a documentos del marco programático y presupuestal, sobre la rendición de cuentas, la</w:t>
+      </w:r>
+      <w:r>
+        <w:rPr>
+          <w:lang w:val="es-ES"/>
+        </w:rPr>
+        <w:t xml:space="preserve"> evaluación  de  resultados  y </w:t>
+      </w:r>
+      <w:r>
+        <w:rPr>
+          <w:lang w:val="es-ES"/>
+        </w:rPr>
+        <w:t>estadí</w:t>
       </w:r>
       <w:r>
         <w:rPr>
@@ -7130,33 +7131,25 @@
         <w:rPr>
           <w:lang w:val="es-ES"/>
         </w:rPr>
-        <w:t>Pro</w:t>
-      </w:r>
-      <w:bookmarkStart w:id="16" w:name="_GoBack"/>
+        <w:t>Programación</w:t>
+      </w:r>
+      <w:bookmarkEnd w:id="15"/>
+    </w:p>
+    <w:p>
+      <w:pPr>
+        <w:pStyle w:val="Ttulo3"/>
+        <w:rPr>
+          <w:lang w:val="es-ES"/>
+        </w:rPr>
+      </w:pPr>
+      <w:bookmarkStart w:id="16" w:name="_Toc480724996"/>
+      <w:r>
+        <w:rPr>
+          <w:lang w:val="es-ES"/>
+        </w:rPr>
+        <w:t>Lenguajes de programación</w:t>
+      </w:r>
       <w:bookmarkEnd w:id="16"/>
-      <w:r>
-        <w:rPr>
-          <w:lang w:val="es-ES"/>
-        </w:rPr>
-        <w:t>gramación</w:t>
-      </w:r>
-      <w:bookmarkEnd w:id="15"/>
-    </w:p>
-    <w:p>
-      <w:pPr>
-        <w:pStyle w:val="Ttulo3"/>
-        <w:rPr>
-          <w:lang w:val="es-ES"/>
-        </w:rPr>
-      </w:pPr>
-      <w:bookmarkStart w:id="17" w:name="_Toc480724996"/>
-      <w:r>
-        <w:rPr>
-          <w:lang w:val="es-ES"/>
-        </w:rPr>
-        <w:t>Lenguajes de programación</w:t>
-      </w:r>
-      <w:bookmarkEnd w:id="17"/>
     </w:p>
     <w:p>
       <w:pPr>
@@ -7308,68 +7301,68 @@
           <w:lang w:val="es-ES"/>
         </w:rPr>
       </w:pPr>
-      <w:bookmarkStart w:id="18" w:name="_Toc480724997"/>
+      <w:bookmarkStart w:id="17" w:name="_Toc480724997"/>
       <w:r>
         <w:rPr>
           <w:lang w:val="es-ES"/>
         </w:rPr>
         <w:t>Programación orientada a objetos</w:t>
       </w:r>
+      <w:bookmarkEnd w:id="17"/>
+    </w:p>
+    <w:p>
+      <w:pPr>
+        <w:rPr>
+          <w:lang w:val="es-ES"/>
+        </w:rPr>
+      </w:pPr>
+      <w:r>
+        <w:rPr>
+          <w:lang w:val="es-ES"/>
+        </w:rPr>
+        <w:t>La programación orientada a objetos es el paradigma de programación dominante en la actualidad y ha reemplazado las técnicas de programación estructurada.</w:t>
+      </w:r>
+    </w:p>
+    <w:p>
+      <w:pPr>
+        <w:rPr>
+          <w:lang w:val="es-ES"/>
+        </w:rPr>
+      </w:pPr>
+      <w:r>
+        <w:rPr>
+          <w:lang w:val="es-ES"/>
+        </w:rPr>
+        <w:t xml:space="preserve">Este tipo de programación se compone de objetos y son elementos autosuficientes de un programa de computadora que representa un grupo de características relacionadas entre sí y se diseñó para realizar una tarea dada. Cada objeto tiene una funcionalidad especifica expuesta a sus usuarios y una implementación oculta. Muchos de ellos se obtienen de una biblioteca y otros se diseñan a la medida, esto quiere decir que la programación orientada a objetos funciona con este principio: </w:t>
+      </w:r>
+      <w:r>
+        <w:rPr>
+          <w:lang w:val="es-ES"/>
+        </w:rPr>
+        <w:t>un programa trabaja con objetos</w:t>
+      </w:r>
+      <w:r>
+        <w:rPr>
+          <w:lang w:val="es-ES"/>
+        </w:rPr>
+        <w:t xml:space="preserve"> creados para una finalidad en especial.</w:t>
+      </w:r>
+    </w:p>
+    <w:p>
+      <w:pPr>
+        <w:pStyle w:val="Ttulo3"/>
+        <w:rPr>
+          <w:lang w:val="es-ES"/>
+        </w:rPr>
+      </w:pPr>
+      <w:bookmarkStart w:id="18" w:name="_Toc480724998"/>
+      <w:r>
+        <w:rPr>
+          <w:lang w:val="es-ES"/>
+        </w:rPr>
+        <w:t>Estructura de datos</w:t>
+      </w:r>
       <w:bookmarkEnd w:id="18"/>
-    </w:p>
-    <w:p>
-      <w:pPr>
-        <w:rPr>
-          <w:lang w:val="es-ES"/>
-        </w:rPr>
-      </w:pPr>
-      <w:r>
-        <w:rPr>
-          <w:lang w:val="es-ES"/>
-        </w:rPr>
-        <w:t>La programación orientada a objetos es el paradigma de programación dominante en la actualidad y ha reemplazado las técnicas de programación estructurada.</w:t>
-      </w:r>
-    </w:p>
-    <w:p>
-      <w:pPr>
-        <w:rPr>
-          <w:lang w:val="es-ES"/>
-        </w:rPr>
-      </w:pPr>
-      <w:r>
-        <w:rPr>
-          <w:lang w:val="es-ES"/>
-        </w:rPr>
-        <w:t xml:space="preserve">Este tipo de programación se compone de objetos y son elementos autosuficientes de un programa de computadora que representa un grupo de características relacionadas entre sí y se diseñó para realizar una tarea dada. Cada objeto tiene una funcionalidad especifica expuesta a sus usuarios y una implementación oculta. Muchos de ellos se obtienen de una biblioteca y otros se diseñan a la medida, esto quiere decir que la programación orientada a objetos funciona con este principio: </w:t>
-      </w:r>
-      <w:r>
-        <w:rPr>
-          <w:lang w:val="es-ES"/>
-        </w:rPr>
-        <w:t>un programa trabaja con objetos</w:t>
-      </w:r>
-      <w:r>
-        <w:rPr>
-          <w:lang w:val="es-ES"/>
-        </w:rPr>
-        <w:t xml:space="preserve"> creados para una finalidad en especial.</w:t>
-      </w:r>
-    </w:p>
-    <w:p>
-      <w:pPr>
-        <w:pStyle w:val="Ttulo3"/>
-        <w:rPr>
-          <w:lang w:val="es-ES"/>
-        </w:rPr>
-      </w:pPr>
-      <w:bookmarkStart w:id="19" w:name="_Toc480724998"/>
-      <w:r>
-        <w:rPr>
-          <w:lang w:val="es-ES"/>
-        </w:rPr>
-        <w:t>Estructura de datos</w:t>
-      </w:r>
-      <w:bookmarkEnd w:id="19"/>
     </w:p>
     <w:p>
       <w:pPr>
@@ -7398,13 +7391,36 @@
           <w:lang w:val="es-ES"/>
         </w:rPr>
       </w:pPr>
-      <w:bookmarkStart w:id="20" w:name="_Toc480724999"/>
+      <w:bookmarkStart w:id="19" w:name="_Toc480724999"/>
       <w:r>
         <w:rPr>
           <w:lang w:val="es-ES"/>
         </w:rPr>
         <w:t>Páginas web</w:t>
       </w:r>
+      <w:bookmarkEnd w:id="19"/>
+    </w:p>
+    <w:p>
+      <w:pPr>
+        <w:rPr>
+          <w:lang w:val="es-ES"/>
+        </w:rPr>
+      </w:pPr>
+    </w:p>
+    <w:p>
+      <w:pPr>
+        <w:pStyle w:val="Ttulo3"/>
+        <w:rPr>
+          <w:lang w:val="es-ES"/>
+        </w:rPr>
+      </w:pPr>
+      <w:bookmarkStart w:id="20" w:name="_Toc480725000"/>
+      <w:r>
+        <w:rPr>
+          <w:lang w:val="es-ES"/>
+        </w:rPr>
+        <w:t>Aplicaciones web</w:t>
+      </w:r>
       <w:bookmarkEnd w:id="20"/>
     </w:p>
     <w:p>
@@ -7421,14 +7437,20 @@
           <w:lang w:val="es-ES"/>
         </w:rPr>
       </w:pPr>
-      <w:bookmarkStart w:id="21" w:name="_Toc480725000"/>
-      <w:r>
-        <w:rPr>
-          <w:lang w:val="es-ES"/>
-        </w:rPr>
-        <w:t>Aplicaciones web</w:t>
+      <w:bookmarkStart w:id="21" w:name="_Toc480725001"/>
+      <w:r>
+        <w:rPr>
+          <w:lang w:val="es-ES"/>
+        </w:rPr>
+        <w:t>Programación web</w:t>
       </w:r>
       <w:bookmarkEnd w:id="21"/>
+      <w:r>
+        <w:rPr>
+          <w:lang w:val="es-ES"/>
+        </w:rPr>
+        <w:t xml:space="preserve"> </w:t>
+      </w:r>
     </w:p>
     <w:p>
       <w:pPr>
@@ -7440,108 +7462,79 @@
     <w:p>
       <w:pPr>
         <w:pStyle w:val="Ttulo3"/>
-        <w:rPr>
-          <w:lang w:val="es-ES"/>
-        </w:rPr>
-      </w:pPr>
-      <w:bookmarkStart w:id="22" w:name="_Toc480725001"/>
-      <w:r>
-        <w:rPr>
-          <w:lang w:val="es-ES"/>
-        </w:rPr>
-        <w:t>Programación web</w:t>
+      </w:pPr>
+      <w:bookmarkStart w:id="22" w:name="_Toc480725002"/>
+      <w:r>
+        <w:t>HTML</w:t>
       </w:r>
       <w:bookmarkEnd w:id="22"/>
-      <w:r>
-        <w:rPr>
-          <w:lang w:val="es-ES"/>
-        </w:rPr>
-        <w:t xml:space="preserve"> </w:t>
-      </w:r>
-    </w:p>
-    <w:p>
-      <w:pPr>
-        <w:rPr>
-          <w:lang w:val="es-ES"/>
-        </w:rPr>
-      </w:pPr>
+    </w:p>
+    <w:p>
+      <w:r>
+        <w:t xml:space="preserve">HTML es el lenguaje que se emplea para crear páginas web. Un </w:t>
+      </w:r>
+      <w:r>
+        <w:t>código escrito en este lenguaje</w:t>
+      </w:r>
+      <w:r>
+        <w:t xml:space="preserve"> es, básicamente, un texto que el navegador mostrará en formato de una página web. Este texto puede generar color, tamaño y fuente de letra, fondos, </w:t>
+      </w:r>
+      <w:r>
+        <w:t>imágene</w:t>
+      </w:r>
+      <w:r>
+        <w:t>s</w:t>
+      </w:r>
+      <w:r>
+        <w:t xml:space="preserve">, hiperenlaces y entradas de datos, así como listas de selección, botones, etc., determinados y configurados mediante los identificadores también llamados </w:t>
+      </w:r>
+      <w:proofErr w:type="spellStart"/>
+      <w:r>
+        <w:t>tags</w:t>
+      </w:r>
+      <w:proofErr w:type="spellEnd"/>
+      <w:r>
+        <w:t xml:space="preserve"> o etiquetas. Un identificador es una marca que permite fijar los atributos de tamaño, posición y comportamiento del texto y/o las imágenes de la página web.</w:t>
+      </w:r>
     </w:p>
     <w:p>
       <w:pPr>
         <w:pStyle w:val="Ttulo3"/>
       </w:pPr>
-      <w:bookmarkStart w:id="23" w:name="_Toc480725002"/>
-      <w:r>
-        <w:t>HTML</w:t>
+      <w:bookmarkStart w:id="23" w:name="_Toc480725003"/>
+      <w:r>
+        <w:t>Formularios</w:t>
       </w:r>
       <w:bookmarkEnd w:id="23"/>
     </w:p>
     <w:p>
       <w:r>
-        <w:t xml:space="preserve">HTML es el lenguaje que se emplea para crear páginas web. Un </w:t>
-      </w:r>
-      <w:r>
-        <w:t>código escrito en este lenguaje</w:t>
-      </w:r>
-      <w:r>
-        <w:t xml:space="preserve"> es, básicamente, un texto que el navegador mostrará en formato de una página web. Este texto puede generar color, tamaño y fuente de letra, fondos, </w:t>
-      </w:r>
-      <w:r>
-        <w:t>imágene</w:t>
-      </w:r>
-      <w:r>
-        <w:t>s</w:t>
-      </w:r>
-      <w:r>
-        <w:t xml:space="preserve">, hiperenlaces y entradas de datos, así como listas de selección, botones, etc., determinados y configurados mediante los identificadores también llamados </w:t>
+        <w:t xml:space="preserve">Un formulario </w:t>
+      </w:r>
+      <w:r>
+        <w:t>está</w:t>
+      </w:r>
+      <w:r>
+        <w:t xml:space="preserve"> compuesto, básicamente, por una serie de campos que el usuario puede rellenar. Además, en un formulario siempre hay un botón para enviar el formulario a “alguna parte”. Este botón se conoce con el nombre genérico de "</w:t>
       </w:r>
       <w:proofErr w:type="spellStart"/>
       <w:r>
-        <w:t>tags</w:t>
+        <w:t>submit</w:t>
       </w:r>
       <w:proofErr w:type="spellEnd"/>
       <w:r>
-        <w:t xml:space="preserve"> o etiquetas. Un identificador es una marca que permite fijar los atributos de tamaño, posición y comportamiento del texto y/o las imágenes de la página web.</w:t>
+        <w:t>". Además, hay un botón para borrar los datos que se hayan introducido en el formulario. Restaurando este a su estado original.</w:t>
       </w:r>
     </w:p>
     <w:p>
       <w:pPr>
         <w:pStyle w:val="Ttulo3"/>
       </w:pPr>
-      <w:bookmarkStart w:id="24" w:name="_Toc480725003"/>
-      <w:r>
-        <w:t>Formularios</w:t>
+      <w:bookmarkStart w:id="24" w:name="_Toc480725004"/>
+      <w:r>
+        <w:t>CSS</w:t>
       </w:r>
       <w:bookmarkEnd w:id="24"/>
-    </w:p>
-    <w:p>
-      <w:r>
-        <w:t xml:space="preserve">Un formulario </w:t>
-      </w:r>
-      <w:r>
-        <w:t>está</w:t>
-      </w:r>
-      <w:r>
-        <w:t xml:space="preserve"> compuesto, básicamente, por una serie de campos que el usuario puede rellenar. Además, en un formulario siempre hay un botón para enviar el formulario a “alguna parte”. Este botón se conoce con el nombre genérico de "</w:t>
-      </w:r>
-      <w:proofErr w:type="spellStart"/>
-      <w:r>
-        <w:t>submit</w:t>
-      </w:r>
-      <w:proofErr w:type="spellEnd"/>
-      <w:r>
-        <w:t>". Además, hay un botón para borrar los datos que se hayan introducido en el formulario. Restaurando este a su estado original.</w:t>
-      </w:r>
-    </w:p>
-    <w:p>
-      <w:pPr>
-        <w:pStyle w:val="Ttulo3"/>
-      </w:pPr>
-      <w:bookmarkStart w:id="25" w:name="_Toc480725004"/>
-      <w:r>
-        <w:t>CSS</w:t>
-      </w:r>
-      <w:bookmarkEnd w:id="25"/>
     </w:p>
     <w:p>
       <w:r>
@@ -7587,11 +7580,11 @@
       <w:pPr>
         <w:pStyle w:val="Ttulo3"/>
       </w:pPr>
-      <w:bookmarkStart w:id="26" w:name="_Toc480725005"/>
+      <w:bookmarkStart w:id="25" w:name="_Toc480725005"/>
       <w:r>
         <w:t>JavaScript</w:t>
       </w:r>
-      <w:bookmarkEnd w:id="26"/>
+      <w:bookmarkEnd w:id="25"/>
     </w:p>
     <w:p>
       <w:r>
@@ -7622,57 +7615,57 @@
       <w:pPr>
         <w:pStyle w:val="Ttulo3"/>
       </w:pPr>
-      <w:bookmarkStart w:id="27" w:name="_Toc480725006"/>
+      <w:bookmarkStart w:id="26" w:name="_Toc480725006"/>
       <w:r>
         <w:lastRenderedPageBreak/>
         <w:t>PHP</w:t>
       </w:r>
+      <w:bookmarkEnd w:id="26"/>
+    </w:p>
+    <w:p>
+      <w:r>
+        <w:t>PHP es una tecnología del lado del servidor, que funciona embebida (es decir, incrustada) dentro de código HTML de una página, dándole mayor dinamismo a la misma, con acceso a bases de datos, creación de foros, libros de visita, rotación de banners, etc.</w:t>
+      </w:r>
+    </w:p>
+    <w:p>
+      <w:r>
+        <w:t>Su sintaxis es heredada de C/Java y posee gran cantidad de funciones que permiten realizar todas las acciones que soporta el PHP</w:t>
+      </w:r>
+    </w:p>
+    <w:p>
+      <w:r>
+        <w:t>El código PHP es interpretado, y produce un resultado que es enviado al navegador del visitante de la página en forma de HTML, imagen, documento .</w:t>
+      </w:r>
+      <w:proofErr w:type="spellStart"/>
+      <w:r>
+        <w:t>doc</w:t>
+      </w:r>
+      <w:proofErr w:type="spellEnd"/>
+      <w:r>
+        <w:t>, etc. de ninguna manera el navegador del visitante accede al código fuente en PHP sino a sólo a su resultado en HTML.</w:t>
+      </w:r>
+    </w:p>
+    <w:p>
+      <w:pPr>
+        <w:pStyle w:val="Ttulo2"/>
+        <w:rPr>
+          <w:lang w:val="es-ES"/>
+        </w:rPr>
+      </w:pPr>
+      <w:bookmarkStart w:id="27" w:name="_Toc480725007"/>
+      <w:r>
+        <w:rPr>
+          <w:lang w:val="es-ES"/>
+        </w:rPr>
+        <w:t>R</w:t>
+      </w:r>
+      <w:r>
+        <w:rPr>
+          <w:lang w:val="es-ES"/>
+        </w:rPr>
+        <w:t>epositorios</w:t>
+      </w:r>
       <w:bookmarkEnd w:id="27"/>
-    </w:p>
-    <w:p>
-      <w:r>
-        <w:t>PHP es una tecnología del lado del servidor, que funciona embebida (es decir, incrustada) dentro de código HTML de una página, dándole mayor dinamismo a la misma, con acceso a bases de datos, creación de foros, libros de visita, rotación de banners, etc.</w:t>
-      </w:r>
-    </w:p>
-    <w:p>
-      <w:r>
-        <w:t>Su sintaxis es heredada de C/Java y posee gran cantidad de funciones que permiten realizar todas las acciones que soporta el PHP</w:t>
-      </w:r>
-    </w:p>
-    <w:p>
-      <w:r>
-        <w:t>El código PHP es interpretado, y produce un resultado que es enviado al navegador del visitante de la página en forma de HTML, imagen, documento .</w:t>
-      </w:r>
-      <w:proofErr w:type="spellStart"/>
-      <w:r>
-        <w:t>doc</w:t>
-      </w:r>
-      <w:proofErr w:type="spellEnd"/>
-      <w:r>
-        <w:t>, etc. de ninguna manera el navegador del visitante accede al código fuente en PHP sino a sólo a su resultado en HTML.</w:t>
-      </w:r>
-    </w:p>
-    <w:p>
-      <w:pPr>
-        <w:pStyle w:val="Ttulo2"/>
-        <w:rPr>
-          <w:lang w:val="es-ES"/>
-        </w:rPr>
-      </w:pPr>
-      <w:bookmarkStart w:id="28" w:name="_Toc480725007"/>
-      <w:r>
-        <w:rPr>
-          <w:lang w:val="es-ES"/>
-        </w:rPr>
-        <w:t>R</w:t>
-      </w:r>
-      <w:r>
-        <w:rPr>
-          <w:lang w:val="es-ES"/>
-        </w:rPr>
-        <w:t>epositorios</w:t>
-      </w:r>
-      <w:bookmarkEnd w:id="28"/>
     </w:p>
     <w:p>
       <w:pPr>
@@ -7754,37 +7747,37 @@
           <w:lang w:val="es-ES"/>
         </w:rPr>
       </w:pPr>
-      <w:bookmarkStart w:id="29" w:name="_Toc480725008"/>
+      <w:bookmarkStart w:id="28" w:name="_Toc480725008"/>
       <w:r>
         <w:rPr>
           <w:lang w:val="es-ES"/>
         </w:rPr>
         <w:t>Programación para dispositivos móviles</w:t>
       </w:r>
+      <w:bookmarkEnd w:id="28"/>
+    </w:p>
+    <w:p>
+      <w:pPr>
+        <w:rPr>
+          <w:lang w:val="es-ES"/>
+        </w:rPr>
+      </w:pPr>
+    </w:p>
+    <w:p>
+      <w:pPr>
+        <w:pStyle w:val="Ttulo3"/>
+        <w:rPr>
+          <w:lang w:val="es-ES"/>
+        </w:rPr>
+      </w:pPr>
+      <w:bookmarkStart w:id="29" w:name="_Toc480725009"/>
+      <w:r>
+        <w:rPr>
+          <w:lang w:val="es-ES"/>
+        </w:rPr>
+        <w:t>Java</w:t>
+      </w:r>
       <w:bookmarkEnd w:id="29"/>
-    </w:p>
-    <w:p>
-      <w:pPr>
-        <w:rPr>
-          <w:lang w:val="es-ES"/>
-        </w:rPr>
-      </w:pPr>
-    </w:p>
-    <w:p>
-      <w:pPr>
-        <w:pStyle w:val="Ttulo3"/>
-        <w:rPr>
-          <w:lang w:val="es-ES"/>
-        </w:rPr>
-      </w:pPr>
-      <w:bookmarkStart w:id="30" w:name="_Toc480725009"/>
-      <w:r>
-        <w:rPr>
-          <w:lang w:val="es-ES"/>
-        </w:rPr>
-        <w:t>Java</w:t>
-      </w:r>
-      <w:bookmarkEnd w:id="30"/>
     </w:p>
     <w:p>
       <w:pPr>
@@ -7939,7 +7932,7 @@
           <w:lang w:val="es-ES"/>
         </w:rPr>
       </w:pPr>
-      <w:bookmarkStart w:id="31" w:name="_Toc480725010"/>
+      <w:bookmarkStart w:id="30" w:name="_Toc480725010"/>
       <w:proofErr w:type="spellStart"/>
       <w:r>
         <w:rPr>
@@ -7954,6 +7947,29 @@
         </w:rPr>
         <w:t xml:space="preserve"> – C</w:t>
       </w:r>
+      <w:bookmarkEnd w:id="30"/>
+    </w:p>
+    <w:p>
+      <w:pPr>
+        <w:rPr>
+          <w:lang w:val="es-ES"/>
+        </w:rPr>
+      </w:pPr>
+    </w:p>
+    <w:p>
+      <w:pPr>
+        <w:pStyle w:val="Ttulo2"/>
+        <w:rPr>
+          <w:lang w:val="es-ES"/>
+        </w:rPr>
+      </w:pPr>
+      <w:bookmarkStart w:id="31" w:name="_Toc480725011"/>
+      <w:r>
+        <w:rPr>
+          <w:lang w:val="es-ES"/>
+        </w:rPr>
+        <w:t>Sistemas operativos</w:t>
+      </w:r>
       <w:bookmarkEnd w:id="31"/>
     </w:p>
     <w:p>
@@ -7965,42 +7981,19 @@
     </w:p>
     <w:p>
       <w:pPr>
-        <w:pStyle w:val="Ttulo2"/>
-        <w:rPr>
-          <w:lang w:val="es-ES"/>
-        </w:rPr>
-      </w:pPr>
-      <w:bookmarkStart w:id="32" w:name="_Toc480725011"/>
-      <w:r>
-        <w:rPr>
-          <w:lang w:val="es-ES"/>
-        </w:rPr>
-        <w:t>Sistemas operativos</w:t>
+        <w:pStyle w:val="Ttulo3"/>
+        <w:rPr>
+          <w:lang w:val="es-ES"/>
+        </w:rPr>
+      </w:pPr>
+      <w:bookmarkStart w:id="32" w:name="_Toc480725012"/>
+      <w:r>
+        <w:rPr>
+          <w:lang w:val="es-ES"/>
+        </w:rPr>
+        <w:t>Android</w:t>
       </w:r>
       <w:bookmarkEnd w:id="32"/>
-    </w:p>
-    <w:p>
-      <w:pPr>
-        <w:rPr>
-          <w:lang w:val="es-ES"/>
-        </w:rPr>
-      </w:pPr>
-    </w:p>
-    <w:p>
-      <w:pPr>
-        <w:pStyle w:val="Ttulo3"/>
-        <w:rPr>
-          <w:lang w:val="es-ES"/>
-        </w:rPr>
-      </w:pPr>
-      <w:bookmarkStart w:id="33" w:name="_Toc480725012"/>
-      <w:r>
-        <w:rPr>
-          <w:lang w:val="es-ES"/>
-        </w:rPr>
-        <w:t>Android</w:t>
-      </w:r>
-      <w:bookmarkEnd w:id="33"/>
     </w:p>
     <w:p>
       <w:pPr>
@@ -8029,13 +8022,36 @@
           <w:lang w:val="es-ES"/>
         </w:rPr>
       </w:pPr>
-      <w:bookmarkStart w:id="34" w:name="_Toc480725013"/>
+      <w:bookmarkStart w:id="33" w:name="_Toc480725013"/>
       <w:r>
         <w:rPr>
           <w:lang w:val="es-ES"/>
         </w:rPr>
         <w:t>iOS</w:t>
       </w:r>
+      <w:bookmarkEnd w:id="33"/>
+    </w:p>
+    <w:p>
+      <w:pPr>
+        <w:rPr>
+          <w:lang w:val="es-ES"/>
+        </w:rPr>
+      </w:pPr>
+    </w:p>
+    <w:p>
+      <w:pPr>
+        <w:pStyle w:val="Ttulo2"/>
+        <w:rPr>
+          <w:lang w:val="es-ES"/>
+        </w:rPr>
+      </w:pPr>
+      <w:bookmarkStart w:id="34" w:name="_Toc480725014"/>
+      <w:r>
+        <w:rPr>
+          <w:lang w:val="es-ES"/>
+        </w:rPr>
+        <w:t>Ingeniería de software</w:t>
+      </w:r>
       <w:bookmarkEnd w:id="34"/>
     </w:p>
     <w:p>
@@ -8047,27 +8063,87 @@
     </w:p>
     <w:p>
       <w:pPr>
+        <w:pStyle w:val="Ttulo3"/>
+        <w:rPr>
+          <w:lang w:val="es-ES"/>
+        </w:rPr>
+      </w:pPr>
+      <w:bookmarkStart w:id="35" w:name="_Toc480725015"/>
+      <w:r>
+        <w:rPr>
+          <w:lang w:val="es-ES"/>
+        </w:rPr>
+        <w:t>Ciclo de vida</w:t>
+      </w:r>
+      <w:bookmarkEnd w:id="35"/>
+    </w:p>
+    <w:p>
+      <w:pPr>
+        <w:rPr>
+          <w:lang w:val="es-ES"/>
+        </w:rPr>
+      </w:pPr>
+    </w:p>
+    <w:p>
+      <w:pPr>
+        <w:pStyle w:val="Ttulo3"/>
+        <w:rPr>
+          <w:lang w:val="es-ES"/>
+        </w:rPr>
+      </w:pPr>
+      <w:bookmarkStart w:id="36" w:name="_Toc480725016"/>
+      <w:r>
+        <w:rPr>
+          <w:lang w:val="es-ES"/>
+        </w:rPr>
+        <w:t>Metodología de desarrollo</w:t>
+      </w:r>
+      <w:bookmarkEnd w:id="36"/>
+    </w:p>
+    <w:p>
+      <w:pPr>
+        <w:rPr>
+          <w:lang w:val="es-ES"/>
+        </w:rPr>
+      </w:pPr>
+    </w:p>
+    <w:p>
+      <w:pPr>
         <w:pStyle w:val="Ttulo2"/>
         <w:rPr>
           <w:lang w:val="es-ES"/>
         </w:rPr>
       </w:pPr>
-      <w:bookmarkStart w:id="35" w:name="_Toc480725014"/>
-      <w:r>
-        <w:rPr>
-          <w:lang w:val="es-ES"/>
-        </w:rPr>
-        <w:t>Ingeniería de software</w:t>
-      </w:r>
-      <w:bookmarkEnd w:id="35"/>
-    </w:p>
-    <w:p>
-      <w:pPr>
-        <w:rPr>
-          <w:lang w:val="es-ES"/>
-        </w:rPr>
-      </w:pPr>
-    </w:p>
+      <w:bookmarkStart w:id="37" w:name="_Toc480725017"/>
+      <w:r>
+        <w:rPr>
+          <w:lang w:val="es-ES"/>
+        </w:rPr>
+        <w:t>Bases de datos</w:t>
+      </w:r>
+      <w:bookmarkEnd w:id="37"/>
+    </w:p>
+    <w:p>
+      <w:r>
+        <w:t>Una base de datos es una colección de datos relacionados. Con la palabra datos nos referimos a los hechos conocidos que se pueden grabar y que tienen un significado implícito. Por ejemplo</w:t>
+      </w:r>
+      <w:r>
+        <w:rPr>
+          <w:lang w:val="es-ES"/>
+        </w:rPr>
+        <w:t>,</w:t>
+      </w:r>
+      <w:r>
+        <w:rPr>
+          <w:lang w:val="es-ES"/>
+        </w:rPr>
+        <w:t xml:space="preserve"> piense en los nombres, números de teléfono y direcciones de las personas que conoce. Puede tener todos esos datos grabados en un libro de direcciones indexado o los puede tener almacenado en un disco duro de un ordenador mediante una aplicación como Microsoft Access o Excel. Esta colección de datos relacionados con un significado implícito es una base de datos.</w:t>
+      </w:r>
+      <w:r>
+        <w:t xml:space="preserve"> </w:t>
+      </w:r>
+    </w:p>
+    <w:p/>
     <w:p>
       <w:pPr>
         <w:pStyle w:val="Ttulo3"/>
@@ -8075,14 +8151,14 @@
           <w:lang w:val="es-ES"/>
         </w:rPr>
       </w:pPr>
-      <w:bookmarkStart w:id="36" w:name="_Toc480725015"/>
-      <w:r>
-        <w:rPr>
-          <w:lang w:val="es-ES"/>
-        </w:rPr>
-        <w:t>Ciclo de vida</w:t>
-      </w:r>
-      <w:bookmarkEnd w:id="36"/>
+      <w:bookmarkStart w:id="38" w:name="_Toc480725018"/>
+      <w:r>
+        <w:rPr>
+          <w:lang w:val="es-ES"/>
+        </w:rPr>
+        <w:t>SQL Server</w:t>
+      </w:r>
+      <w:bookmarkEnd w:id="38"/>
     </w:p>
     <w:p>
       <w:pPr>
@@ -8098,14 +8174,46 @@
           <w:lang w:val="es-ES"/>
         </w:rPr>
       </w:pPr>
-      <w:bookmarkStart w:id="37" w:name="_Toc480725016"/>
-      <w:r>
-        <w:rPr>
-          <w:lang w:val="es-ES"/>
-        </w:rPr>
-        <w:t>Metodología de desarrollo</w:t>
-      </w:r>
-      <w:bookmarkEnd w:id="37"/>
+      <w:bookmarkStart w:id="39" w:name="_Toc480725019"/>
+      <w:proofErr w:type="spellStart"/>
+      <w:r>
+        <w:rPr>
+          <w:lang w:val="es-ES"/>
+        </w:rPr>
+        <w:t>MySQL</w:t>
+      </w:r>
+      <w:bookmarkEnd w:id="39"/>
+      <w:proofErr w:type="spellEnd"/>
+    </w:p>
+    <w:p>
+      <w:pPr>
+        <w:rPr>
+          <w:lang w:val="es-ES"/>
+        </w:rPr>
+      </w:pPr>
+    </w:p>
+    <w:p>
+      <w:pPr>
+        <w:pStyle w:val="Ttulo3"/>
+        <w:rPr>
+          <w:lang w:val="es-ES"/>
+        </w:rPr>
+      </w:pPr>
+      <w:bookmarkStart w:id="40" w:name="_Toc480725020"/>
+      <w:r>
+        <w:rPr>
+          <w:lang w:val="es-ES"/>
+        </w:rPr>
+        <w:t>UML</w:t>
+      </w:r>
+      <w:bookmarkEnd w:id="40"/>
+    </w:p>
+    <w:p>
+      <w:pPr>
+        <w:rPr>
+          <w:lang w:val="es-ES"/>
+        </w:rPr>
+      </w:pPr>
     </w:p>
     <w:p>
       <w:pPr>
@@ -8121,122 +8229,7 @@
           <w:lang w:val="es-ES"/>
         </w:rPr>
       </w:pPr>
-      <w:bookmarkStart w:id="38" w:name="_Toc480725017"/>
-      <w:r>
-        <w:rPr>
-          <w:lang w:val="es-ES"/>
-        </w:rPr>
-        <w:t>Bases de datos</w:t>
-      </w:r>
-      <w:bookmarkEnd w:id="38"/>
-    </w:p>
-    <w:p>
-      <w:r>
-        <w:t>Una base de datos es una colección de datos relacionados. Con la palabra datos nos referimos a los hechos conocidos que se pueden grabar y que tienen un significado implícito. Por ejemplo</w:t>
-      </w:r>
-      <w:r>
-        <w:rPr>
-          <w:lang w:val="es-ES"/>
-        </w:rPr>
-        <w:t>,</w:t>
-      </w:r>
-      <w:r>
-        <w:rPr>
-          <w:lang w:val="es-ES"/>
-        </w:rPr>
-        <w:t xml:space="preserve"> piense en los nombres, números de teléfono y direcciones de las personas que conoce. Puede tener todos esos datos grabados en un libro de direcciones indexado o los puede tener almacenado en un disco duro de un ordenador mediante una aplicación como Microsoft Access o Excel. Esta colección de datos relacionados con un significado implícito es una base de datos.</w:t>
-      </w:r>
-      <w:r>
-        <w:t xml:space="preserve"> </w:t>
-      </w:r>
-    </w:p>
-    <w:p/>
-    <w:p>
-      <w:pPr>
-        <w:pStyle w:val="Ttulo3"/>
-        <w:rPr>
-          <w:lang w:val="es-ES"/>
-        </w:rPr>
-      </w:pPr>
-      <w:bookmarkStart w:id="39" w:name="_Toc480725018"/>
-      <w:r>
-        <w:rPr>
-          <w:lang w:val="es-ES"/>
-        </w:rPr>
-        <w:t>SQL Server</w:t>
-      </w:r>
-      <w:bookmarkEnd w:id="39"/>
-    </w:p>
-    <w:p>
-      <w:pPr>
-        <w:rPr>
-          <w:lang w:val="es-ES"/>
-        </w:rPr>
-      </w:pPr>
-    </w:p>
-    <w:p>
-      <w:pPr>
-        <w:pStyle w:val="Ttulo3"/>
-        <w:rPr>
-          <w:lang w:val="es-ES"/>
-        </w:rPr>
-      </w:pPr>
-      <w:bookmarkStart w:id="40" w:name="_Toc480725019"/>
-      <w:proofErr w:type="spellStart"/>
-      <w:r>
-        <w:rPr>
-          <w:lang w:val="es-ES"/>
-        </w:rPr>
-        <w:t>MySQL</w:t>
-      </w:r>
-      <w:bookmarkEnd w:id="40"/>
-      <w:proofErr w:type="spellEnd"/>
-    </w:p>
-    <w:p>
-      <w:pPr>
-        <w:rPr>
-          <w:lang w:val="es-ES"/>
-        </w:rPr>
-      </w:pPr>
-    </w:p>
-    <w:p>
-      <w:pPr>
-        <w:pStyle w:val="Ttulo3"/>
-        <w:rPr>
-          <w:lang w:val="es-ES"/>
-        </w:rPr>
-      </w:pPr>
-      <w:bookmarkStart w:id="41" w:name="_Toc480725020"/>
-      <w:r>
-        <w:rPr>
-          <w:lang w:val="es-ES"/>
-        </w:rPr>
-        <w:t>UML</w:t>
-      </w:r>
-      <w:bookmarkEnd w:id="41"/>
-    </w:p>
-    <w:p>
-      <w:pPr>
-        <w:rPr>
-          <w:lang w:val="es-ES"/>
-        </w:rPr>
-      </w:pPr>
-    </w:p>
-    <w:p>
-      <w:pPr>
-        <w:rPr>
-          <w:lang w:val="es-ES"/>
-        </w:rPr>
-      </w:pPr>
-    </w:p>
-    <w:p>
-      <w:pPr>
-        <w:pStyle w:val="Ttulo2"/>
-        <w:rPr>
-          <w:lang w:val="es-ES"/>
-        </w:rPr>
-      </w:pPr>
-      <w:bookmarkStart w:id="42" w:name="_Toc480725021"/>
+      <w:bookmarkStart w:id="41" w:name="_Toc480725021"/>
       <w:r>
         <w:rPr>
           <w:lang w:val="es-ES"/>
@@ -8244,7 +8237,32 @@
         <w:lastRenderedPageBreak/>
         <w:t>Herramientas</w:t>
       </w:r>
+      <w:bookmarkEnd w:id="41"/>
+    </w:p>
+    <w:p>
+      <w:pPr>
+        <w:rPr>
+          <w:lang w:val="es-ES"/>
+        </w:rPr>
+      </w:pPr>
+    </w:p>
+    <w:p>
+      <w:pPr>
+        <w:pStyle w:val="Ttulo3"/>
+        <w:rPr>
+          <w:lang w:val="es-ES"/>
+        </w:rPr>
+      </w:pPr>
+      <w:bookmarkStart w:id="42" w:name="_Toc480725022"/>
+      <w:proofErr w:type="spellStart"/>
+      <w:r>
+        <w:rPr>
+          <w:lang w:val="es-ES"/>
+        </w:rPr>
+        <w:t>Xamarin</w:t>
+      </w:r>
       <w:bookmarkEnd w:id="42"/>
+      <w:proofErr w:type="spellEnd"/>
     </w:p>
     <w:p>
       <w:pPr>
@@ -8257,24 +8275,65 @@
       <w:pPr>
         <w:pStyle w:val="Ttulo3"/>
         <w:rPr>
-          <w:lang w:val="es-ES"/>
-        </w:rPr>
-      </w:pPr>
-      <w:bookmarkStart w:id="43" w:name="_Toc480725022"/>
+          <w:lang w:val="en-US"/>
+        </w:rPr>
+      </w:pPr>
+      <w:bookmarkStart w:id="43" w:name="_Toc480725023"/>
+      <w:r>
+        <w:rPr>
+          <w:lang w:val="en-US"/>
+        </w:rPr>
+        <w:t>Android Studio</w:t>
+      </w:r>
+      <w:bookmarkEnd w:id="43"/>
+    </w:p>
+    <w:p>
+      <w:pPr>
+        <w:rPr>
+          <w:lang w:val="en-US"/>
+        </w:rPr>
+      </w:pPr>
+    </w:p>
+    <w:p>
+      <w:pPr>
+        <w:pStyle w:val="Ttulo3"/>
+        <w:rPr>
+          <w:lang w:val="en-US"/>
+        </w:rPr>
+      </w:pPr>
+      <w:bookmarkStart w:id="44" w:name="_Toc480725024"/>
+      <w:r>
+        <w:rPr>
+          <w:lang w:val="en-US"/>
+        </w:rPr>
+        <w:t xml:space="preserve">Visual </w:t>
+      </w:r>
       <w:proofErr w:type="spellStart"/>
       <w:r>
         <w:rPr>
-          <w:lang w:val="es-ES"/>
-        </w:rPr>
-        <w:t>Xamarin</w:t>
-      </w:r>
-      <w:bookmarkEnd w:id="43"/>
+          <w:lang w:val="en-US"/>
+        </w:rPr>
+        <w:t>Stu</w:t>
+      </w:r>
+      <w:r>
+        <w:rPr>
+          <w:lang w:val="en-US"/>
+        </w:rPr>
+        <w:t>u</w:t>
+      </w:r>
+      <w:r>
+        <w:rPr>
+          <w:lang w:val="en-US"/>
+        </w:rPr>
+        <w:t>dio</w:t>
+      </w:r>
+      <w:bookmarkEnd w:id="44"/>
       <w:proofErr w:type="spellEnd"/>
     </w:p>
     <w:p>
       <w:pPr>
         <w:rPr>
-          <w:lang w:val="es-ES"/>
+          <w:lang w:val="en-US"/>
         </w:rPr>
       </w:pPr>
     </w:p>
@@ -8285,14 +8344,14 @@
           <w:lang w:val="en-US"/>
         </w:rPr>
       </w:pPr>
-      <w:bookmarkStart w:id="44" w:name="_Toc480725023"/>
+      <w:bookmarkStart w:id="45" w:name="_Toc480725025"/>
       <w:r>
         <w:rPr>
           <w:lang w:val="en-US"/>
         </w:rPr>
-        <w:t>Android Studio</w:t>
-      </w:r>
-      <w:bookmarkEnd w:id="44"/>
+        <w:t>Sublime Text</w:t>
+      </w:r>
+      <w:bookmarkEnd w:id="45"/>
     </w:p>
     <w:p>
       <w:pPr>
@@ -8308,57 +8367,75 @@
           <w:lang w:val="en-US"/>
         </w:rPr>
       </w:pPr>
-      <w:bookmarkStart w:id="45" w:name="_Toc480725024"/>
+      <w:bookmarkStart w:id="46" w:name="_Toc480725026"/>
       <w:r>
         <w:rPr>
           <w:lang w:val="en-US"/>
         </w:rPr>
-        <w:t xml:space="preserve">Visual </w:t>
-      </w:r>
+        <w:t>Team Foundation Services</w:t>
+      </w:r>
+      <w:bookmarkEnd w:id="46"/>
+    </w:p>
+    <w:p>
+      <w:pPr>
+        <w:rPr>
+          <w:lang w:val="en-US"/>
+        </w:rPr>
+      </w:pPr>
+    </w:p>
+    <w:p>
+      <w:pPr>
+        <w:pStyle w:val="Ttulo2"/>
+        <w:rPr>
+          <w:lang w:val="en-US"/>
+        </w:rPr>
+      </w:pPr>
+      <w:bookmarkStart w:id="47" w:name="_Toc480725027"/>
       <w:proofErr w:type="spellStart"/>
       <w:r>
         <w:rPr>
           <w:lang w:val="en-US"/>
         </w:rPr>
-        <w:t>Stu</w:t>
+        <w:t>Servidor</w:t>
       </w:r>
       <w:r>
         <w:rPr>
           <w:lang w:val="en-US"/>
         </w:rPr>
-        <w:t>u</w:t>
-      </w:r>
-      <w:r>
+        <w:t>es</w:t>
+      </w:r>
+      <w:bookmarkEnd w:id="47"/>
+      <w:proofErr w:type="spellEnd"/>
+    </w:p>
+    <w:p>
+      <w:pPr>
         <w:rPr>
           <w:lang w:val="en-US"/>
         </w:rPr>
-        <w:t>dio</w:t>
-      </w:r>
-      <w:bookmarkEnd w:id="45"/>
-      <w:proofErr w:type="spellEnd"/>
-    </w:p>
-    <w:p>
-      <w:pPr>
+      </w:pPr>
+    </w:p>
+    <w:p>
+      <w:pPr>
+        <w:pStyle w:val="Ttulo3"/>
         <w:rPr>
           <w:lang w:val="en-US"/>
         </w:rPr>
       </w:pPr>
-    </w:p>
-    <w:p>
-      <w:pPr>
-        <w:pStyle w:val="Ttulo3"/>
+      <w:bookmarkStart w:id="48" w:name="_Toc480725028"/>
+      <w:r>
         <w:rPr>
           <w:lang w:val="en-US"/>
         </w:rPr>
-      </w:pPr>
-      <w:bookmarkStart w:id="46" w:name="_Toc480725025"/>
-      <w:r>
+        <w:t>Web Service</w:t>
+      </w:r>
+      <w:bookmarkEnd w:id="48"/>
+    </w:p>
+    <w:p>
+      <w:pPr>
         <w:rPr>
           <w:lang w:val="en-US"/>
         </w:rPr>
-        <w:t>Sublime Text</w:t>
-      </w:r>
-      <w:bookmarkEnd w:id="46"/>
+      </w:pPr>
     </w:p>
     <w:p>
       <w:pPr>
@@ -8369,100 +8446,16 @@
     </w:p>
     <w:p>
       <w:pPr>
-        <w:pStyle w:val="Ttulo3"/>
         <w:rPr>
           <w:lang w:val="en-US"/>
         </w:rPr>
       </w:pPr>
-      <w:bookmarkStart w:id="47" w:name="_Toc480725026"/>
-      <w:r>
+    </w:p>
+    <w:p>
+      <w:pPr>
         <w:rPr>
           <w:lang w:val="en-US"/>
         </w:rPr>
-        <w:t>Team Foundation Services</w:t>
-      </w:r>
-      <w:bookmarkEnd w:id="47"/>
-    </w:p>
-    <w:p>
-      <w:pPr>
-        <w:rPr>
-          <w:lang w:val="en-US"/>
-        </w:rPr>
-      </w:pPr>
-    </w:p>
-    <w:p>
-      <w:pPr>
-        <w:pStyle w:val="Ttulo2"/>
-        <w:rPr>
-          <w:lang w:val="en-US"/>
-        </w:rPr>
-      </w:pPr>
-      <w:bookmarkStart w:id="48" w:name="_Toc480725027"/>
-      <w:proofErr w:type="spellStart"/>
-      <w:r>
-        <w:rPr>
-          <w:lang w:val="en-US"/>
-        </w:rPr>
-        <w:t>Servidor</w:t>
-      </w:r>
-      <w:r>
-        <w:rPr>
-          <w:lang w:val="en-US"/>
-        </w:rPr>
-        <w:t>es</w:t>
-      </w:r>
-      <w:bookmarkEnd w:id="48"/>
-      <w:proofErr w:type="spellEnd"/>
-    </w:p>
-    <w:p>
-      <w:pPr>
-        <w:rPr>
-          <w:lang w:val="en-US"/>
-        </w:rPr>
-      </w:pPr>
-    </w:p>
-    <w:p>
-      <w:pPr>
-        <w:pStyle w:val="Ttulo3"/>
-        <w:rPr>
-          <w:lang w:val="en-US"/>
-        </w:rPr>
-      </w:pPr>
-      <w:bookmarkStart w:id="49" w:name="_Toc480725028"/>
-      <w:r>
-        <w:rPr>
-          <w:lang w:val="en-US"/>
-        </w:rPr>
-        <w:t>Web Service</w:t>
-      </w:r>
-      <w:bookmarkEnd w:id="49"/>
-    </w:p>
-    <w:p>
-      <w:pPr>
-        <w:rPr>
-          <w:lang w:val="en-US"/>
-        </w:rPr>
-      </w:pPr>
-    </w:p>
-    <w:p>
-      <w:pPr>
-        <w:rPr>
-          <w:lang w:val="en-US"/>
-        </w:rPr>
-      </w:pPr>
-    </w:p>
-    <w:p>
-      <w:pPr>
-        <w:rPr>
-          <w:lang w:val="en-US"/>
-        </w:rPr>
-      </w:pPr>
-    </w:p>
-    <w:p>
-      <w:pPr>
-        <w:rPr>
-          <w:lang w:val="en-US"/>
-        </w:rPr>
       </w:pPr>
     </w:p>
     <w:p>
@@ -8475,12 +8468,12 @@
         </w:rPr>
         <w:br w:type="page"/>
       </w:r>
-      <w:bookmarkStart w:id="50" w:name="_Toc480725029"/>
+      <w:bookmarkStart w:id="49" w:name="_Toc480725029"/>
       <w:r>
         <w:lastRenderedPageBreak/>
         <w:t>CAPITULO 3. DESARROLLO</w:t>
       </w:r>
-      <w:bookmarkEnd w:id="50"/>
+      <w:bookmarkEnd w:id="49"/>
     </w:p>
     <w:p>
       <w:pPr>
@@ -8496,7 +8489,7 @@
           <w:lang w:val="es-ES"/>
         </w:rPr>
       </w:pPr>
-      <w:bookmarkStart w:id="51" w:name="_Toc480725030"/>
+      <w:bookmarkStart w:id="50" w:name="_Toc480725030"/>
       <w:r>
         <w:rPr>
           <w:lang w:val="es-ES"/>
@@ -8510,14 +8503,16 @@
         <w:tab/>
         <w:t>Procedimiento y descripción de las actividades realizadas</w:t>
       </w:r>
+      <w:bookmarkEnd w:id="50"/>
+    </w:p>
+    <w:p>
+      <w:pPr>
+        <w:rPr>
+          <w:lang w:val="es-ES"/>
+        </w:rPr>
+      </w:pPr>
+      <w:bookmarkStart w:id="51" w:name="_GoBack"/>
       <w:bookmarkEnd w:id="51"/>
-    </w:p>
-    <w:p>
-      <w:pPr>
-        <w:rPr>
-          <w:lang w:val="es-ES"/>
-        </w:rPr>
-      </w:pPr>
     </w:p>
     <w:p>
       <w:pPr>
@@ -9052,6 +9047,7 @@
         <w:docPartUnique/>
       </w:docPartObj>
     </w:sdtPr>
+    <w:sdtEndPr/>
     <w:sdtContent>
       <w:p>
         <w:pPr>
@@ -9072,7 +9068,7 @@
             <w:noProof/>
             <w:lang w:val="es-ES"/>
           </w:rPr>
-          <w:t>22</w:t>
+          <w:t>20</w:t>
         </w:r>
         <w:r>
           <w:fldChar w:fldCharType="end"/>
@@ -11148,6 +11144,7 @@
   <w:style w:type="character" w:default="1" w:styleId="Fuentedeprrafopredeter">
     <w:name w:val="Default Paragraph Font"/>
     <w:uiPriority w:val="1"/>
+    <w:semiHidden/>
     <w:unhideWhenUsed/>
   </w:style>
   <w:style w:type="table" w:default="1" w:styleId="Tablanormal">
@@ -11729,7 +11726,7 @@
 </file>
 
 <file path=customXml/itemProps1.xml><?xml version="1.0" encoding="utf-8"?>
-<ds:datastoreItem xmlns:ds="http://schemas.openxmlformats.org/officeDocument/2006/customXml" ds:itemID="{1EC9240D-CCC2-468C-822B-497A6DFE2A62}">
+<ds:datastoreItem xmlns:ds="http://schemas.openxmlformats.org/officeDocument/2006/customXml" ds:itemID="{EAB9D5A4-01FB-48E1-826E-107A16E72E22}">
   <ds:schemaRefs>
     <ds:schemaRef ds:uri="http://schemas.openxmlformats.org/officeDocument/2006/bibliography"/>
   </ds:schemaRefs>

</xml_diff>